<commit_message>
updated for git merge and conflict
</commit_message>
<xml_diff>
--- a/GIT Basics.docx
+++ b/GIT Basics.docx
@@ -385,25 +385,12 @@
           <w:lang w:val="en-US"/>
         </w:rPr>
       </w:pPr>
-    </w:p>
-    <w:p>
-      <w:pPr>
-        <w:numPr>
-          <w:ilvl w:val="0"/>
-          <w:numId w:val="0"/>
-        </w:numPr>
-        <w:ind w:leftChars="0"/>
-        <w:rPr>
-          <w:rFonts w:hint="default"/>
-          <w:lang w:val="en-US"/>
-        </w:rPr>
-      </w:pPr>
-      <w:r>
-        <w:rPr>
-          <w:rFonts w:hint="default"/>
-          <w:lang w:val="en-US"/>
-        </w:rPr>
-        <w:t>If you commit changes in detached HEAD state, the commits are not saved to any branch. To keep these changes, you must create a new branch using "git checkout -b new-branch"</w:t>
+      <w:r>
+        <w:rPr>
+          <w:rFonts w:hint="default"/>
+          <w:lang w:val="en-US"/>
+        </w:rPr>
+        <w:t>“A detached HEAD occurs when you check out a specific commit or tag instead of a branch. If you commit changes in detached HEAD state, the commits are not saved to any branch. To keep these changes, you must create a new branch using "git checkout -b new-branch"</w:t>
       </w:r>
     </w:p>
     <w:p>
@@ -1372,7 +1359,7 @@
           <w:szCs w:val="20"/>
           <w:lang w:val="en-US"/>
         </w:rPr>
-        <w:t>git log -S"search_term" : shows commits where a given string was added or deleted</w:t>
+        <w:t>git log -S "search_term" : shows commits where a given string was added or deleted</w:t>
       </w:r>
       <w:r>
         <w:drawing>
@@ -1512,8 +1499,292 @@
         </w:rPr>
         <w:t>git log --since="1 week ago" --author="shubham"</w:t>
       </w:r>
+    </w:p>
+    <w:p>
+      <w:pPr>
+        <w:numPr>
+          <w:ilvl w:val="0"/>
+          <w:numId w:val="0"/>
+        </w:numPr>
+        <w:ind w:leftChars="0"/>
+        <w:rPr>
+          <w:rFonts w:hint="default"/>
+          <w:lang w:val="en-US"/>
+        </w:rPr>
+      </w:pPr>
+    </w:p>
+    <w:p>
+      <w:pPr>
+        <w:numPr>
+          <w:ilvl w:val="0"/>
+          <w:numId w:val="0"/>
+        </w:numPr>
+        <w:ind w:leftChars="0"/>
+        <w:rPr>
+          <w:rFonts w:hint="default"/>
+          <w:lang w:val="en-US"/>
+        </w:rPr>
+      </w:pPr>
+    </w:p>
+    <w:p>
+      <w:pPr>
+        <w:numPr>
+          <w:ilvl w:val="0"/>
+          <w:numId w:val="0"/>
+        </w:numPr>
+        <w:ind w:leftChars="0"/>
+        <w:rPr>
+          <w:rFonts w:hint="default"/>
+          <w:b/>
+          <w:bCs/>
+          <w:u w:val="single"/>
+          <w:lang w:val="en-US"/>
+        </w:rPr>
+      </w:pPr>
+      <w:r>
+        <w:rPr>
+          <w:rFonts w:hint="default"/>
+          <w:b/>
+          <w:bCs/>
+          <w:u w:val="single"/>
+          <w:lang w:val="en-US"/>
+        </w:rPr>
+        <w:t>Git branching</w:t>
+      </w:r>
+    </w:p>
+    <w:p>
+      <w:pPr>
+        <w:numPr>
+          <w:ilvl w:val="0"/>
+          <w:numId w:val="0"/>
+        </w:numPr>
+        <w:ind w:leftChars="0"/>
+        <w:rPr>
+          <w:rFonts w:hint="default"/>
+          <w:b/>
+          <w:bCs/>
+          <w:u w:val="single"/>
+          <w:lang w:val="en-US"/>
+        </w:rPr>
+      </w:pPr>
+    </w:p>
+    <w:p>
+      <w:pPr>
+        <w:numPr>
+          <w:ilvl w:val="0"/>
+          <w:numId w:val="2"/>
+        </w:numPr>
+        <w:rPr>
+          <w:rFonts w:hint="default"/>
+          <w:b w:val="0"/>
+          <w:bCs w:val="0"/>
+          <w:u w:val="none"/>
+          <w:lang w:val="en-US"/>
+        </w:rPr>
+      </w:pPr>
+      <w:r>
+        <w:rPr>
+          <w:rFonts w:hint="default"/>
+          <w:b w:val="0"/>
+          <w:bCs w:val="0"/>
+          <w:u w:val="none"/>
+          <w:lang w:val="en-US"/>
+        </w:rPr>
+        <w:t>What does origin/master and master mean?</w:t>
+      </w:r>
+    </w:p>
+    <w:p>
+      <w:pPr>
+        <w:numPr>
+          <w:numId w:val="0"/>
+        </w:numPr>
+        <w:rPr>
+          <w:rFonts w:hint="default"/>
+          <w:b w:val="0"/>
+          <w:bCs w:val="0"/>
+          <w:u w:val="none"/>
+          <w:lang w:val="en-US"/>
+        </w:rPr>
+      </w:pPr>
+      <w:r>
+        <w:rPr>
+          <w:rFonts w:hint="default"/>
+          <w:b w:val="0"/>
+          <w:bCs w:val="0"/>
+          <w:u w:val="none"/>
+          <w:lang w:val="en-US"/>
+        </w:rPr>
+        <w:t>- origin = Git's name for the remote version of the repo (usually GitHub, GitLab, etc.)</w:t>
+      </w:r>
+    </w:p>
+    <w:p>
+      <w:pPr>
+        <w:numPr>
+          <w:numId w:val="0"/>
+        </w:numPr>
+        <w:rPr>
+          <w:rFonts w:hint="default"/>
+          <w:b w:val="0"/>
+          <w:bCs w:val="0"/>
+          <w:u w:val="none"/>
+          <w:lang w:val="en-US"/>
+        </w:rPr>
+      </w:pPr>
+      <w:r>
+        <w:rPr>
+          <w:rFonts w:hint="default"/>
+          <w:b w:val="0"/>
+          <w:bCs w:val="0"/>
+          <w:u w:val="none"/>
+          <w:lang w:val="en-US"/>
+        </w:rPr>
+        <w:t xml:space="preserve">  origin/master = The master branch on the remote repo. It’s read only as we can’t commit to </w:t>
+      </w:r>
+      <w:r>
+        <w:rPr>
+          <w:rFonts w:hint="default"/>
+          <w:b w:val="0"/>
+          <w:bCs w:val="0"/>
+          <w:u w:val="none"/>
+          <w:lang w:val="en-US"/>
+        </w:rPr>
+        <w:tab/>
+        <w:t/>
+      </w:r>
+      <w:r>
+        <w:rPr>
+          <w:rFonts w:hint="default"/>
+          <w:b w:val="0"/>
+          <w:bCs w:val="0"/>
+          <w:u w:val="none"/>
+          <w:lang w:val="en-US"/>
+        </w:rPr>
+        <w:tab/>
+        <w:t xml:space="preserve">  it directly.</w:t>
+      </w:r>
+    </w:p>
+    <w:p>
+      <w:pPr>
+        <w:numPr>
+          <w:numId w:val="0"/>
+        </w:numPr>
+        <w:ind w:firstLine="100" w:firstLineChars="50"/>
+        <w:rPr>
+          <w:rFonts w:hint="default"/>
+          <w:b w:val="0"/>
+          <w:bCs w:val="0"/>
+          <w:u w:val="none"/>
+          <w:lang w:val="en-US"/>
+        </w:rPr>
+      </w:pPr>
+      <w:r>
+        <w:rPr>
+          <w:rFonts w:hint="default"/>
+          <w:b w:val="0"/>
+          <w:bCs w:val="0"/>
+          <w:u w:val="none"/>
+          <w:lang w:val="en-US"/>
+        </w:rPr>
+        <w:t xml:space="preserve"> master = This is local branch of our git on local system.</w:t>
+      </w:r>
+    </w:p>
+    <w:p>
+      <w:pPr>
+        <w:numPr>
+          <w:numId w:val="0"/>
+        </w:numPr>
+        <w:ind w:firstLine="100" w:firstLineChars="50"/>
+        <w:rPr>
+          <w:rFonts w:hint="default"/>
+          <w:b w:val="0"/>
+          <w:bCs w:val="0"/>
+          <w:u w:val="none"/>
+          <w:lang w:val="en-US"/>
+        </w:rPr>
+      </w:pPr>
+    </w:p>
+    <w:p>
+      <w:pPr>
+        <w:numPr>
+          <w:ilvl w:val="0"/>
+          <w:numId w:val="2"/>
+        </w:numPr>
+        <w:ind w:left="0" w:leftChars="0" w:firstLine="0" w:firstLineChars="0"/>
+        <w:rPr>
+          <w:rFonts w:hint="default"/>
+          <w:b w:val="0"/>
+          <w:bCs w:val="0"/>
+          <w:u w:val="none"/>
+          <w:lang w:val="en-US"/>
+        </w:rPr>
+      </w:pPr>
+      <w:r>
+        <w:rPr>
+          <w:rFonts w:hint="default"/>
+          <w:b w:val="0"/>
+          <w:bCs w:val="0"/>
+          <w:u w:val="none"/>
+          <w:lang w:val="en-US"/>
+        </w:rPr>
+        <w:t>What are git conflicts and how to resolve it?</w:t>
+      </w:r>
       <w:bookmarkStart w:id="0" w:name="_GoBack"/>
       <w:bookmarkEnd w:id="0"/>
+    </w:p>
+    <w:p>
+      <w:pPr>
+        <w:numPr>
+          <w:numId w:val="0"/>
+        </w:numPr>
+        <w:ind w:leftChars="0"/>
+        <w:rPr>
+          <w:rFonts w:hint="default"/>
+          <w:b w:val="0"/>
+          <w:bCs w:val="0"/>
+          <w:u w:val="none"/>
+          <w:lang w:val="en-US"/>
+        </w:rPr>
+      </w:pPr>
+      <w:r>
+        <w:rPr>
+          <w:rFonts w:hint="default"/>
+          <w:b w:val="0"/>
+          <w:bCs w:val="0"/>
+          <w:u w:val="none"/>
+          <w:lang w:val="en-US"/>
+        </w:rPr>
+        <w:t>- git merge combines branches. If both change the same line, Git can't auto-merge — it shows a conflict. I manually fix the file, add it, then commit the merge to complete the process."</w:t>
+      </w:r>
+    </w:p>
+    <w:p>
+      <w:pPr>
+        <w:numPr>
+          <w:numId w:val="0"/>
+        </w:numPr>
+        <w:ind w:leftChars="0"/>
+        <w:rPr>
+          <w:rFonts w:hint="default"/>
+          <w:b w:val="0"/>
+          <w:bCs w:val="0"/>
+          <w:u w:val="none"/>
+          <w:lang w:val="en-US"/>
+        </w:rPr>
+      </w:pPr>
+    </w:p>
+    <w:p>
+      <w:pPr>
+        <w:numPr>
+          <w:numId w:val="0"/>
+        </w:numPr>
+        <w:ind w:leftChars="0"/>
+        <w:rPr>
+          <w:rFonts w:hint="default"/>
+          <w:b w:val="0"/>
+          <w:bCs w:val="0"/>
+          <w:u w:val="none"/>
+          <w:lang w:val="en-US"/>
+        </w:rPr>
+      </w:pPr>
     </w:p>
     <w:sectPr>
       <w:pgSz w:w="11906" w:h="16838"/>
@@ -1547,8 +1818,23 @@
       </w:rPr>
     </w:lvl>
   </w:abstractNum>
+  <w:abstractNum w:abstractNumId="1">
+    <w:nsid w:val="7FBE193A"/>
+    <w:multiLevelType w:val="singleLevel"/>
+    <w:tmpl w:val="7FBE193A"/>
+    <w:lvl w:ilvl="0" w:tentative="0">
+      <w:start w:val="1"/>
+      <w:numFmt w:val="decimal"/>
+      <w:suff w:val="space"/>
+      <w:lvlText w:val="%1)"/>
+      <w:lvlJc w:val="left"/>
+    </w:lvl>
+  </w:abstractNum>
   <w:num w:numId="1">
     <w:abstractNumId w:val="0"/>
+  </w:num>
+  <w:num w:numId="2">
+    <w:abstractNumId w:val="1"/>
   </w:num>
 </w:numbering>
 </file>

</xml_diff>